<commit_message>
prep 4 subroutines q3
</commit_message>
<xml_diff>
--- a/programming/subroutines/Worksheet 4 Subroutines.docx
+++ b/programming/subroutines/Worksheet 4 Subroutines.docx
@@ -4197,6 +4197,1532 @@
           <w:lang w:eastAsia="en-GB"/>
         </w:rPr>
       </w:pPr>
+    </w:p>
+    <w:p>
+      <w:pPr>
+        <w:pStyle w:val="NoSpacing"/>
+        <w:tabs>
+          <w:tab w:val="left" w:pos="426"/>
+          <w:tab w:val="left" w:pos="851"/>
+        </w:tabs>
+        <w:ind w:left="851" w:hanging="851"/>
+        <w:rPr>
+          <w:rFonts w:cs="Arial"/>
+          <w:lang w:eastAsia="en-GB"/>
+        </w:rPr>
+      </w:pPr>
+      <w:r>
+        <w:rPr>
+          <w:rFonts w:cs="Arial"/>
+          <w:lang w:eastAsia="en-GB"/>
+        </w:rPr>
+        <w:t xml:space="preserve">park = [["empty" for </w:t>
+      </w:r>
+      <w:proofErr w:type="spellStart"/>
+      <w:r>
+        <w:rPr>
+          <w:rFonts w:cs="Arial"/>
+          <w:lang w:eastAsia="en-GB"/>
+        </w:rPr>
+        <w:t>i</w:t>
+      </w:r>
+      <w:proofErr w:type="spellEnd"/>
+      <w:r>
+        <w:rPr>
+          <w:rFonts w:cs="Arial"/>
+          <w:lang w:eastAsia="en-GB"/>
+        </w:rPr>
+        <w:t xml:space="preserve"> in range(0, 5)] for x in range(0, 10)]</w:t>
+      </w:r>
+    </w:p>
+    <w:p>
+      <w:pPr>
+        <w:pStyle w:val="NoSpacing"/>
+        <w:tabs>
+          <w:tab w:val="left" w:pos="426"/>
+          <w:tab w:val="left" w:pos="851"/>
+        </w:tabs>
+        <w:ind w:left="851" w:hanging="851"/>
+        <w:rPr>
+          <w:rFonts w:cs="Arial"/>
+          <w:lang w:eastAsia="en-GB"/>
+        </w:rPr>
+      </w:pPr>
+    </w:p>
+    <w:p>
+      <w:pPr>
+        <w:pStyle w:val="NoSpacing"/>
+        <w:tabs>
+          <w:tab w:val="left" w:pos="426"/>
+          <w:tab w:val="left" w:pos="851"/>
+        </w:tabs>
+        <w:ind w:left="851" w:hanging="851"/>
+        <w:rPr>
+          <w:rFonts w:cs="Arial"/>
+          <w:lang w:eastAsia="en-GB"/>
+        </w:rPr>
+      </w:pPr>
+      <w:proofErr w:type="spellStart"/>
+      <w:r>
+        <w:rPr>
+          <w:rFonts w:cs="Arial"/>
+          <w:lang w:eastAsia="en-GB"/>
+        </w:rPr>
+        <w:t>optionChosen</w:t>
+      </w:r>
+      <w:proofErr w:type="spellEnd"/>
+      <w:r>
+        <w:rPr>
+          <w:rFonts w:cs="Arial"/>
+          <w:lang w:eastAsia="en-GB"/>
+        </w:rPr>
+        <w:t xml:space="preserve"> = int(input("choose which option you want: \n1. set spaces to 'empty' \n2. park car \n3. remove </w:t>
+      </w:r>
+      <w:proofErr w:type="spellStart"/>
+      <w:r>
+        <w:rPr>
+          <w:rFonts w:cs="Arial"/>
+          <w:lang w:eastAsia="en-GB"/>
+        </w:rPr>
+        <w:t>acar</w:t>
+      </w:r>
+      <w:proofErr w:type="spellEnd"/>
+      <w:r>
+        <w:rPr>
+          <w:rFonts w:cs="Arial"/>
+          <w:lang w:eastAsia="en-GB"/>
+        </w:rPr>
+        <w:t xml:space="preserve"> \n4. display park grid \n5. </w:t>
+      </w:r>
+      <w:proofErr w:type="spellStart"/>
+      <w:r>
+        <w:rPr>
+          <w:rFonts w:cs="Arial"/>
+          <w:lang w:eastAsia="en-GB"/>
+        </w:rPr>
+        <w:t>quitz</w:t>
+      </w:r>
+      <w:proofErr w:type="spellEnd"/>
+      <w:r>
+        <w:rPr>
+          <w:rFonts w:cs="Arial"/>
+          <w:lang w:eastAsia="en-GB"/>
+        </w:rPr>
+        <w:t xml:space="preserve"> \n"))</w:t>
+      </w:r>
+    </w:p>
+    <w:p>
+      <w:pPr>
+        <w:pStyle w:val="NoSpacing"/>
+        <w:tabs>
+          <w:tab w:val="left" w:pos="426"/>
+          <w:tab w:val="left" w:pos="851"/>
+        </w:tabs>
+        <w:ind w:left="851" w:hanging="851"/>
+        <w:rPr>
+          <w:rFonts w:cs="Arial"/>
+          <w:lang w:eastAsia="en-GB"/>
+        </w:rPr>
+      </w:pPr>
+    </w:p>
+    <w:p>
+      <w:pPr>
+        <w:pStyle w:val="NoSpacing"/>
+        <w:tabs>
+          <w:tab w:val="left" w:pos="426"/>
+          <w:tab w:val="left" w:pos="851"/>
+        </w:tabs>
+        <w:ind w:left="851" w:hanging="851"/>
+        <w:rPr>
+          <w:rFonts w:cs="Arial"/>
+          <w:lang w:eastAsia="en-GB"/>
+        </w:rPr>
+      </w:pPr>
+      <w:r>
+        <w:rPr>
+          <w:rFonts w:cs="Arial"/>
+          <w:lang w:eastAsia="en-GB"/>
+        </w:rPr>
+        <w:t xml:space="preserve">def </w:t>
+      </w:r>
+      <w:proofErr w:type="spellStart"/>
+      <w:r>
+        <w:rPr>
+          <w:rFonts w:cs="Arial"/>
+          <w:lang w:eastAsia="en-GB"/>
+        </w:rPr>
+        <w:t>setSpacesToEmpty</w:t>
+      </w:r>
+      <w:proofErr w:type="spellEnd"/>
+      <w:r>
+        <w:rPr>
+          <w:rFonts w:cs="Arial"/>
+          <w:lang w:eastAsia="en-GB"/>
+        </w:rPr>
+        <w:t>(list)</w:t>
+      </w:r>
+    </w:p>
+    <w:p>
+      <w:pPr>
+        <w:pStyle w:val="NoSpacing"/>
+        <w:tabs>
+          <w:tab w:val="left" w:pos="426"/>
+          <w:tab w:val="left" w:pos="851"/>
+        </w:tabs>
+        <w:ind w:left="851" w:hanging="851"/>
+        <w:rPr>
+          <w:rFonts w:cs="Arial"/>
+          <w:lang w:eastAsia="en-GB"/>
+        </w:rPr>
+      </w:pPr>
+      <w:r>
+        <w:rPr>
+          <w:rFonts w:cs="Arial"/>
+          <w:lang w:eastAsia="en-GB"/>
+        </w:rPr>
+        <w:t>    for row in list</w:t>
+      </w:r>
+      <w:r>
+        <w:rPr>
+          <w:rFonts w:cs="Arial"/>
+          <w:lang w:eastAsia="en-GB"/>
+        </w:rPr>
+        <w:t xml:space="preserve"> do</w:t>
+      </w:r>
+    </w:p>
+    <w:p>
+      <w:pPr>
+        <w:pStyle w:val="NoSpacing"/>
+        <w:tabs>
+          <w:tab w:val="left" w:pos="426"/>
+          <w:tab w:val="left" w:pos="851"/>
+        </w:tabs>
+        <w:ind w:left="851" w:hanging="851"/>
+        <w:rPr>
+          <w:rFonts w:cs="Arial"/>
+          <w:lang w:eastAsia="en-GB"/>
+        </w:rPr>
+      </w:pPr>
+      <w:r>
+        <w:rPr>
+          <w:rFonts w:cs="Arial"/>
+          <w:lang w:eastAsia="en-GB"/>
+        </w:rPr>
+        <w:t xml:space="preserve">        for </w:t>
+      </w:r>
+      <w:proofErr w:type="spellStart"/>
+      <w:r>
+        <w:rPr>
+          <w:rFonts w:cs="Arial"/>
+          <w:lang w:eastAsia="en-GB"/>
+        </w:rPr>
+        <w:t>i</w:t>
+      </w:r>
+      <w:proofErr w:type="spellEnd"/>
+      <w:r>
+        <w:rPr>
+          <w:rFonts w:cs="Arial"/>
+          <w:lang w:eastAsia="en-GB"/>
+        </w:rPr>
+        <w:t xml:space="preserve"> in range(0, </w:t>
+      </w:r>
+      <w:proofErr w:type="spellStart"/>
+      <w:r>
+        <w:rPr>
+          <w:rFonts w:cs="Arial"/>
+          <w:lang w:eastAsia="en-GB"/>
+        </w:rPr>
+        <w:t>len</w:t>
+      </w:r>
+      <w:proofErr w:type="spellEnd"/>
+      <w:r>
+        <w:rPr>
+          <w:rFonts w:cs="Arial"/>
+          <w:lang w:eastAsia="en-GB"/>
+        </w:rPr>
+        <w:t>(row))</w:t>
+      </w:r>
+      <w:r>
+        <w:rPr>
+          <w:rFonts w:cs="Arial"/>
+          <w:lang w:eastAsia="en-GB"/>
+        </w:rPr>
+        <w:t xml:space="preserve"> do</w:t>
+      </w:r>
+    </w:p>
+    <w:p>
+      <w:pPr>
+        <w:pStyle w:val="NoSpacing"/>
+        <w:tabs>
+          <w:tab w:val="left" w:pos="426"/>
+          <w:tab w:val="left" w:pos="851"/>
+        </w:tabs>
+        <w:ind w:left="851" w:hanging="851"/>
+        <w:rPr>
+          <w:rFonts w:cs="Arial"/>
+          <w:lang w:eastAsia="en-GB"/>
+        </w:rPr>
+      </w:pPr>
+      <w:r>
+        <w:rPr>
+          <w:rFonts w:cs="Arial"/>
+          <w:lang w:eastAsia="en-GB"/>
+        </w:rPr>
+        <w:t>            row[</w:t>
+      </w:r>
+      <w:proofErr w:type="spellStart"/>
+      <w:r>
+        <w:rPr>
+          <w:rFonts w:cs="Arial"/>
+          <w:lang w:eastAsia="en-GB"/>
+        </w:rPr>
+        <w:t>i</w:t>
+      </w:r>
+      <w:proofErr w:type="spellEnd"/>
+      <w:r>
+        <w:rPr>
+          <w:rFonts w:cs="Arial"/>
+          <w:lang w:eastAsia="en-GB"/>
+        </w:rPr>
+        <w:t>] = "empty"</w:t>
+      </w:r>
+    </w:p>
+    <w:p>
+      <w:pPr>
+        <w:pStyle w:val="NoSpacing"/>
+        <w:tabs>
+          <w:tab w:val="left" w:pos="426"/>
+          <w:tab w:val="left" w:pos="851"/>
+        </w:tabs>
+        <w:ind w:left="851" w:hanging="851"/>
+        <w:rPr>
+          <w:rFonts w:cs="Arial"/>
+          <w:lang w:eastAsia="en-GB"/>
+        </w:rPr>
+      </w:pPr>
+      <w:r>
+        <w:rPr>
+          <w:rFonts w:cs="Arial"/>
+          <w:lang w:eastAsia="en-GB"/>
+        </w:rPr>
+        <w:t>    return list</w:t>
+      </w:r>
+    </w:p>
+    <w:p>
+      <w:pPr>
+        <w:pStyle w:val="NoSpacing"/>
+        <w:tabs>
+          <w:tab w:val="left" w:pos="426"/>
+          <w:tab w:val="left" w:pos="851"/>
+        </w:tabs>
+        <w:ind w:left="851" w:hanging="851"/>
+        <w:rPr>
+          <w:rFonts w:cs="Arial"/>
+          <w:lang w:eastAsia="en-GB"/>
+        </w:rPr>
+      </w:pPr>
+      <w:proofErr w:type="spellStart"/>
+      <w:r>
+        <w:rPr>
+          <w:rFonts w:cs="Arial"/>
+          <w:lang w:eastAsia="en-GB"/>
+        </w:rPr>
+        <w:t>endfunction</w:t>
+      </w:r>
+      <w:proofErr w:type="spellEnd"/>
+    </w:p>
+    <w:p>
+      <w:pPr>
+        <w:pStyle w:val="NoSpacing"/>
+        <w:tabs>
+          <w:tab w:val="left" w:pos="426"/>
+          <w:tab w:val="left" w:pos="851"/>
+        </w:tabs>
+        <w:ind w:left="851" w:hanging="851"/>
+        <w:rPr>
+          <w:rFonts w:cs="Arial"/>
+          <w:lang w:eastAsia="en-GB"/>
+        </w:rPr>
+      </w:pPr>
+    </w:p>
+    <w:p>
+      <w:pPr>
+        <w:pStyle w:val="NoSpacing"/>
+        <w:tabs>
+          <w:tab w:val="left" w:pos="426"/>
+          <w:tab w:val="left" w:pos="851"/>
+        </w:tabs>
+        <w:ind w:left="851" w:hanging="851"/>
+        <w:rPr>
+          <w:rFonts w:cs="Arial"/>
+          <w:lang w:val="da-DK" w:eastAsia="en-GB"/>
+        </w:rPr>
+      </w:pPr>
+      <w:r>
+        <w:rPr>
+          <w:rFonts w:cs="Arial"/>
+          <w:lang w:val="da-DK" w:eastAsia="en-GB"/>
+        </w:rPr>
+        <w:t xml:space="preserve">def </w:t>
+      </w:r>
+      <w:proofErr w:type="spellStart"/>
+      <w:r>
+        <w:rPr>
+          <w:rFonts w:cs="Arial"/>
+          <w:lang w:val="da-DK" w:eastAsia="en-GB"/>
+        </w:rPr>
+        <w:t>parkCar</w:t>
+      </w:r>
+      <w:proofErr w:type="spellEnd"/>
+      <w:r>
+        <w:rPr>
+          <w:rFonts w:cs="Arial"/>
+          <w:lang w:val="da-DK" w:eastAsia="en-GB"/>
+        </w:rPr>
+        <w:t>(</w:t>
+      </w:r>
+      <w:proofErr w:type="spellStart"/>
+      <w:r>
+        <w:rPr>
+          <w:rFonts w:cs="Arial"/>
+          <w:lang w:val="da-DK" w:eastAsia="en-GB"/>
+        </w:rPr>
+        <w:t>grid</w:t>
+      </w:r>
+      <w:proofErr w:type="spellEnd"/>
+      <w:r>
+        <w:rPr>
+          <w:rFonts w:cs="Arial"/>
+          <w:lang w:val="da-DK" w:eastAsia="en-GB"/>
+        </w:rPr>
+        <w:t>)</w:t>
+      </w:r>
+    </w:p>
+    <w:p>
+      <w:pPr>
+        <w:pStyle w:val="NoSpacing"/>
+        <w:tabs>
+          <w:tab w:val="left" w:pos="426"/>
+          <w:tab w:val="left" w:pos="851"/>
+        </w:tabs>
+        <w:ind w:left="851" w:hanging="851"/>
+        <w:rPr>
+          <w:rFonts w:cs="Arial"/>
+          <w:lang w:eastAsia="en-GB"/>
+        </w:rPr>
+      </w:pPr>
+      <w:r>
+        <w:rPr>
+          <w:rFonts w:cs="Arial"/>
+          <w:lang w:eastAsia="en-GB"/>
+        </w:rPr>
+        <w:t>    end = False</w:t>
+      </w:r>
+    </w:p>
+    <w:p>
+      <w:pPr>
+        <w:pStyle w:val="NoSpacing"/>
+        <w:tabs>
+          <w:tab w:val="left" w:pos="426"/>
+          <w:tab w:val="left" w:pos="851"/>
+        </w:tabs>
+        <w:ind w:left="851" w:hanging="851"/>
+        <w:rPr>
+          <w:rFonts w:cs="Arial"/>
+          <w:lang w:eastAsia="en-GB"/>
+        </w:rPr>
+      </w:pPr>
+      <w:r>
+        <w:rPr>
+          <w:rFonts w:cs="Arial"/>
+          <w:lang w:eastAsia="en-GB"/>
+        </w:rPr>
+        <w:t>    while end == False</w:t>
+      </w:r>
+      <w:r>
+        <w:rPr>
+          <w:rFonts w:cs="Arial"/>
+          <w:lang w:eastAsia="en-GB"/>
+        </w:rPr>
+        <w:t xml:space="preserve"> do</w:t>
+      </w:r>
+    </w:p>
+    <w:p>
+      <w:pPr>
+        <w:pStyle w:val="NoSpacing"/>
+        <w:tabs>
+          <w:tab w:val="left" w:pos="426"/>
+          <w:tab w:val="left" w:pos="851"/>
+        </w:tabs>
+        <w:ind w:left="851" w:hanging="851"/>
+        <w:rPr>
+          <w:rFonts w:cs="Arial"/>
+          <w:lang w:eastAsia="en-GB"/>
+        </w:rPr>
+      </w:pPr>
+      <w:r>
+        <w:rPr>
+          <w:rFonts w:cs="Arial"/>
+          <w:lang w:eastAsia="en-GB"/>
+        </w:rPr>
+        <w:t>        registration = input("enter car's registration number")</w:t>
+      </w:r>
+    </w:p>
+    <w:p>
+      <w:pPr>
+        <w:pStyle w:val="NoSpacing"/>
+        <w:tabs>
+          <w:tab w:val="left" w:pos="426"/>
+          <w:tab w:val="left" w:pos="851"/>
+        </w:tabs>
+        <w:ind w:left="851" w:hanging="851"/>
+        <w:rPr>
+          <w:rFonts w:cs="Arial"/>
+          <w:lang w:eastAsia="en-GB"/>
+        </w:rPr>
+      </w:pPr>
+      <w:r>
+        <w:rPr>
+          <w:rFonts w:cs="Arial"/>
+          <w:lang w:eastAsia="en-GB"/>
+        </w:rPr>
+        <w:t xml:space="preserve">        </w:t>
+      </w:r>
+      <w:proofErr w:type="spellStart"/>
+      <w:r>
+        <w:rPr>
+          <w:rFonts w:cs="Arial"/>
+          <w:lang w:eastAsia="en-GB"/>
+        </w:rPr>
+        <w:t>gridRefCol</w:t>
+      </w:r>
+      <w:proofErr w:type="spellEnd"/>
+      <w:r>
+        <w:rPr>
+          <w:rFonts w:cs="Arial"/>
+          <w:lang w:eastAsia="en-GB"/>
+        </w:rPr>
+        <w:t xml:space="preserve"> = input("enter column the car is in")</w:t>
+      </w:r>
+    </w:p>
+    <w:p>
+      <w:pPr>
+        <w:pStyle w:val="NoSpacing"/>
+        <w:tabs>
+          <w:tab w:val="left" w:pos="426"/>
+          <w:tab w:val="left" w:pos="851"/>
+        </w:tabs>
+        <w:ind w:left="851" w:hanging="851"/>
+        <w:rPr>
+          <w:rFonts w:cs="Arial"/>
+          <w:lang w:eastAsia="en-GB"/>
+        </w:rPr>
+      </w:pPr>
+      <w:r>
+        <w:rPr>
+          <w:rFonts w:cs="Arial"/>
+          <w:lang w:eastAsia="en-GB"/>
+        </w:rPr>
+        <w:t xml:space="preserve">        </w:t>
+      </w:r>
+      <w:proofErr w:type="spellStart"/>
+      <w:r>
+        <w:rPr>
+          <w:rFonts w:cs="Arial"/>
+          <w:lang w:eastAsia="en-GB"/>
+        </w:rPr>
+        <w:t>gridRefRow</w:t>
+      </w:r>
+      <w:proofErr w:type="spellEnd"/>
+      <w:r>
+        <w:rPr>
+          <w:rFonts w:cs="Arial"/>
+          <w:lang w:eastAsia="en-GB"/>
+        </w:rPr>
+        <w:t xml:space="preserve"> = input("enter row car is parked")</w:t>
+      </w:r>
+    </w:p>
+    <w:p>
+      <w:pPr>
+        <w:pStyle w:val="NoSpacing"/>
+        <w:tabs>
+          <w:tab w:val="left" w:pos="426"/>
+          <w:tab w:val="left" w:pos="851"/>
+        </w:tabs>
+        <w:ind w:left="851" w:hanging="851"/>
+        <w:rPr>
+          <w:rFonts w:cs="Arial"/>
+          <w:lang w:eastAsia="en-GB"/>
+        </w:rPr>
+      </w:pPr>
+      <w:r>
+        <w:rPr>
+          <w:rFonts w:cs="Arial"/>
+          <w:lang w:eastAsia="en-GB"/>
+        </w:rPr>
+        <w:t xml:space="preserve">        </w:t>
+      </w:r>
+      <w:proofErr w:type="spellStart"/>
+      <w:r>
+        <w:rPr>
+          <w:rFonts w:cs="Arial"/>
+          <w:lang w:eastAsia="en-GB"/>
+        </w:rPr>
+        <w:t>gridSpot</w:t>
+      </w:r>
+      <w:proofErr w:type="spellEnd"/>
+      <w:r>
+        <w:rPr>
+          <w:rFonts w:cs="Arial"/>
+          <w:lang w:eastAsia="en-GB"/>
+        </w:rPr>
+        <w:t xml:space="preserve"> = grid[</w:t>
+      </w:r>
+      <w:proofErr w:type="spellStart"/>
+      <w:r>
+        <w:rPr>
+          <w:rFonts w:cs="Arial"/>
+          <w:lang w:eastAsia="en-GB"/>
+        </w:rPr>
+        <w:t>gridRefRow</w:t>
+      </w:r>
+      <w:proofErr w:type="spellEnd"/>
+      <w:r>
+        <w:rPr>
+          <w:rFonts w:cs="Arial"/>
+          <w:lang w:eastAsia="en-GB"/>
+        </w:rPr>
+        <w:t>][</w:t>
+      </w:r>
+      <w:proofErr w:type="spellStart"/>
+      <w:r>
+        <w:rPr>
+          <w:rFonts w:cs="Arial"/>
+          <w:lang w:eastAsia="en-GB"/>
+        </w:rPr>
+        <w:t>gridRefCol</w:t>
+      </w:r>
+      <w:proofErr w:type="spellEnd"/>
+      <w:r>
+        <w:rPr>
+          <w:rFonts w:cs="Arial"/>
+          <w:lang w:eastAsia="en-GB"/>
+        </w:rPr>
+        <w:t>]</w:t>
+      </w:r>
+    </w:p>
+    <w:p>
+      <w:pPr>
+        <w:pStyle w:val="NoSpacing"/>
+        <w:tabs>
+          <w:tab w:val="left" w:pos="426"/>
+          <w:tab w:val="left" w:pos="851"/>
+        </w:tabs>
+        <w:ind w:left="851" w:hanging="851"/>
+        <w:rPr>
+          <w:rFonts w:cs="Arial"/>
+          <w:lang w:eastAsia="en-GB"/>
+        </w:rPr>
+      </w:pPr>
+      <w:r>
+        <w:rPr>
+          <w:rFonts w:cs="Arial"/>
+          <w:lang w:eastAsia="en-GB"/>
+        </w:rPr>
+        <w:t xml:space="preserve">        if </w:t>
+      </w:r>
+      <w:proofErr w:type="spellStart"/>
+      <w:r>
+        <w:rPr>
+          <w:rFonts w:cs="Arial"/>
+          <w:lang w:eastAsia="en-GB"/>
+        </w:rPr>
+        <w:t>gridSpot</w:t>
+      </w:r>
+      <w:proofErr w:type="spellEnd"/>
+      <w:r>
+        <w:rPr>
+          <w:rFonts w:cs="Arial"/>
+          <w:lang w:eastAsia="en-GB"/>
+        </w:rPr>
+        <w:t xml:space="preserve"> == "empty"</w:t>
+      </w:r>
+      <w:r>
+        <w:rPr>
+          <w:rFonts w:cs="Arial"/>
+          <w:lang w:eastAsia="en-GB"/>
+        </w:rPr>
+        <w:t xml:space="preserve"> then</w:t>
+      </w:r>
+    </w:p>
+    <w:p>
+      <w:pPr>
+        <w:pStyle w:val="NoSpacing"/>
+        <w:tabs>
+          <w:tab w:val="left" w:pos="426"/>
+          <w:tab w:val="left" w:pos="851"/>
+        </w:tabs>
+        <w:ind w:left="851" w:hanging="851"/>
+        <w:rPr>
+          <w:rFonts w:cs="Arial"/>
+          <w:lang w:eastAsia="en-GB"/>
+        </w:rPr>
+      </w:pPr>
+      <w:r>
+        <w:rPr>
+          <w:rFonts w:cs="Arial"/>
+          <w:lang w:eastAsia="en-GB"/>
+        </w:rPr>
+        <w:t xml:space="preserve">            </w:t>
+      </w:r>
+      <w:proofErr w:type="spellStart"/>
+      <w:r>
+        <w:rPr>
+          <w:rFonts w:cs="Arial"/>
+          <w:lang w:eastAsia="en-GB"/>
+        </w:rPr>
+        <w:t>gridSpot</w:t>
+      </w:r>
+      <w:proofErr w:type="spellEnd"/>
+      <w:r>
+        <w:rPr>
+          <w:rFonts w:cs="Arial"/>
+          <w:lang w:eastAsia="en-GB"/>
+        </w:rPr>
+        <w:t xml:space="preserve"> = registration</w:t>
+      </w:r>
+    </w:p>
+    <w:p>
+      <w:pPr>
+        <w:pStyle w:val="NoSpacing"/>
+        <w:tabs>
+          <w:tab w:val="left" w:pos="426"/>
+          <w:tab w:val="left" w:pos="851"/>
+        </w:tabs>
+        <w:ind w:left="851" w:hanging="851"/>
+        <w:rPr>
+          <w:rFonts w:cs="Arial"/>
+          <w:lang w:eastAsia="en-GB"/>
+        </w:rPr>
+      </w:pPr>
+      <w:r>
+        <w:rPr>
+          <w:rFonts w:cs="Arial"/>
+          <w:lang w:eastAsia="en-GB"/>
+        </w:rPr>
+        <w:t>            break</w:t>
+      </w:r>
+    </w:p>
+    <w:p>
+      <w:pPr>
+        <w:pStyle w:val="NoSpacing"/>
+        <w:tabs>
+          <w:tab w:val="left" w:pos="426"/>
+          <w:tab w:val="left" w:pos="851"/>
+        </w:tabs>
+        <w:ind w:left="851" w:hanging="851"/>
+        <w:rPr>
+          <w:rFonts w:cs="Arial"/>
+          <w:lang w:eastAsia="en-GB"/>
+        </w:rPr>
+      </w:pPr>
+      <w:r>
+        <w:rPr>
+          <w:rFonts w:cs="Arial"/>
+          <w:lang w:eastAsia="en-GB"/>
+        </w:rPr>
+        <w:t>        else</w:t>
+      </w:r>
+    </w:p>
+    <w:p>
+      <w:pPr>
+        <w:pStyle w:val="NoSpacing"/>
+        <w:tabs>
+          <w:tab w:val="left" w:pos="426"/>
+          <w:tab w:val="left" w:pos="851"/>
+        </w:tabs>
+        <w:ind w:left="851" w:hanging="851"/>
+        <w:rPr>
+          <w:rFonts w:cs="Arial"/>
+          <w:lang w:eastAsia="en-GB"/>
+        </w:rPr>
+      </w:pPr>
+      <w:r>
+        <w:rPr>
+          <w:rFonts w:cs="Arial"/>
+          <w:lang w:eastAsia="en-GB"/>
+        </w:rPr>
+        <w:t>            print("try again")</w:t>
+      </w:r>
+    </w:p>
+    <w:p>
+      <w:pPr>
+        <w:pStyle w:val="NoSpacing"/>
+        <w:tabs>
+          <w:tab w:val="left" w:pos="426"/>
+          <w:tab w:val="left" w:pos="851"/>
+        </w:tabs>
+        <w:ind w:left="851" w:hanging="851"/>
+        <w:rPr>
+          <w:rFonts w:cs="Arial"/>
+          <w:lang w:eastAsia="en-GB"/>
+        </w:rPr>
+      </w:pPr>
+      <w:proofErr w:type="spellStart"/>
+      <w:r>
+        <w:rPr>
+          <w:rFonts w:cs="Arial"/>
+          <w:lang w:eastAsia="en-GB"/>
+        </w:rPr>
+        <w:t>endprocedure</w:t>
+      </w:r>
+      <w:proofErr w:type="spellEnd"/>
+    </w:p>
+    <w:p>
+      <w:pPr>
+        <w:pStyle w:val="NoSpacing"/>
+        <w:tabs>
+          <w:tab w:val="left" w:pos="426"/>
+          <w:tab w:val="left" w:pos="851"/>
+        </w:tabs>
+        <w:ind w:left="851" w:hanging="851"/>
+        <w:rPr>
+          <w:rFonts w:cs="Arial"/>
+          <w:lang w:eastAsia="en-GB"/>
+        </w:rPr>
+      </w:pPr>
+      <w:r>
+        <w:rPr>
+          <w:rFonts w:cs="Arial"/>
+          <w:lang w:eastAsia="en-GB"/>
+        </w:rPr>
+        <w:t>   </w:t>
+      </w:r>
+    </w:p>
+    <w:p>
+      <w:pPr>
+        <w:pStyle w:val="NoSpacing"/>
+        <w:tabs>
+          <w:tab w:val="left" w:pos="426"/>
+          <w:tab w:val="left" w:pos="851"/>
+        </w:tabs>
+        <w:ind w:left="851" w:hanging="851"/>
+        <w:rPr>
+          <w:rFonts w:cs="Arial"/>
+          <w:lang w:eastAsia="en-GB"/>
+        </w:rPr>
+      </w:pPr>
+      <w:r>
+        <w:rPr>
+          <w:rFonts w:cs="Arial"/>
+          <w:lang w:eastAsia="en-GB"/>
+        </w:rPr>
+        <w:t xml:space="preserve">def </w:t>
+      </w:r>
+      <w:proofErr w:type="spellStart"/>
+      <w:r>
+        <w:rPr>
+          <w:rFonts w:cs="Arial"/>
+          <w:lang w:eastAsia="en-GB"/>
+        </w:rPr>
+        <w:t>removeCar</w:t>
+      </w:r>
+      <w:proofErr w:type="spellEnd"/>
+      <w:r>
+        <w:rPr>
+          <w:rFonts w:cs="Arial"/>
+          <w:lang w:eastAsia="en-GB"/>
+        </w:rPr>
+        <w:t>(grid)</w:t>
+      </w:r>
+    </w:p>
+    <w:p>
+      <w:pPr>
+        <w:pStyle w:val="NoSpacing"/>
+        <w:tabs>
+          <w:tab w:val="left" w:pos="426"/>
+          <w:tab w:val="left" w:pos="851"/>
+        </w:tabs>
+        <w:ind w:left="851" w:hanging="851"/>
+        <w:rPr>
+          <w:rFonts w:cs="Arial"/>
+          <w:lang w:eastAsia="en-GB"/>
+        </w:rPr>
+      </w:pPr>
+      <w:r>
+        <w:rPr>
+          <w:rFonts w:cs="Arial"/>
+          <w:lang w:eastAsia="en-GB"/>
+        </w:rPr>
+        <w:t>    registration = input("enter car's registration number")</w:t>
+      </w:r>
+    </w:p>
+    <w:p>
+      <w:pPr>
+        <w:pStyle w:val="NoSpacing"/>
+        <w:tabs>
+          <w:tab w:val="left" w:pos="426"/>
+          <w:tab w:val="left" w:pos="851"/>
+        </w:tabs>
+        <w:ind w:left="851" w:hanging="851"/>
+        <w:rPr>
+          <w:rFonts w:cs="Arial"/>
+          <w:lang w:eastAsia="en-GB"/>
+        </w:rPr>
+      </w:pPr>
+      <w:r>
+        <w:rPr>
+          <w:rFonts w:cs="Arial"/>
+          <w:lang w:eastAsia="en-GB"/>
+        </w:rPr>
+        <w:t>    for row in grid</w:t>
+      </w:r>
+      <w:r>
+        <w:rPr>
+          <w:rFonts w:cs="Arial"/>
+          <w:lang w:eastAsia="en-GB"/>
+        </w:rPr>
+        <w:t xml:space="preserve"> do</w:t>
+      </w:r>
+    </w:p>
+    <w:p>
+      <w:pPr>
+        <w:pStyle w:val="NoSpacing"/>
+        <w:tabs>
+          <w:tab w:val="left" w:pos="426"/>
+          <w:tab w:val="left" w:pos="851"/>
+        </w:tabs>
+        <w:ind w:left="851" w:hanging="851"/>
+        <w:rPr>
+          <w:rFonts w:cs="Arial"/>
+          <w:lang w:eastAsia="en-GB"/>
+        </w:rPr>
+      </w:pPr>
+      <w:r>
+        <w:rPr>
+          <w:rFonts w:cs="Arial"/>
+          <w:lang w:eastAsia="en-GB"/>
+        </w:rPr>
+        <w:lastRenderedPageBreak/>
+        <w:t xml:space="preserve">        for </w:t>
+      </w:r>
+      <w:proofErr w:type="spellStart"/>
+      <w:r>
+        <w:rPr>
+          <w:rFonts w:cs="Arial"/>
+          <w:lang w:eastAsia="en-GB"/>
+        </w:rPr>
+        <w:t>i</w:t>
+      </w:r>
+      <w:proofErr w:type="spellEnd"/>
+      <w:r>
+        <w:rPr>
+          <w:rFonts w:cs="Arial"/>
+          <w:lang w:eastAsia="en-GB"/>
+        </w:rPr>
+        <w:t xml:space="preserve"> in range(0, </w:t>
+      </w:r>
+      <w:proofErr w:type="spellStart"/>
+      <w:r>
+        <w:rPr>
+          <w:rFonts w:cs="Arial"/>
+          <w:lang w:eastAsia="en-GB"/>
+        </w:rPr>
+        <w:t>len</w:t>
+      </w:r>
+      <w:proofErr w:type="spellEnd"/>
+      <w:r>
+        <w:rPr>
+          <w:rFonts w:cs="Arial"/>
+          <w:lang w:eastAsia="en-GB"/>
+        </w:rPr>
+        <w:t>(row))</w:t>
+      </w:r>
+      <w:r>
+        <w:rPr>
+          <w:rFonts w:cs="Arial"/>
+          <w:lang w:eastAsia="en-GB"/>
+        </w:rPr>
+        <w:t xml:space="preserve"> do</w:t>
+      </w:r>
+    </w:p>
+    <w:p>
+      <w:pPr>
+        <w:pStyle w:val="NoSpacing"/>
+        <w:tabs>
+          <w:tab w:val="left" w:pos="426"/>
+          <w:tab w:val="left" w:pos="851"/>
+        </w:tabs>
+        <w:ind w:left="851" w:hanging="851"/>
+        <w:rPr>
+          <w:rFonts w:cs="Arial"/>
+          <w:lang w:eastAsia="en-GB"/>
+        </w:rPr>
+      </w:pPr>
+      <w:r>
+        <w:rPr>
+          <w:rFonts w:cs="Arial"/>
+          <w:lang w:eastAsia="en-GB"/>
+        </w:rPr>
+        <w:t>            if row[</w:t>
+      </w:r>
+      <w:proofErr w:type="spellStart"/>
+      <w:r>
+        <w:rPr>
+          <w:rFonts w:cs="Arial"/>
+          <w:lang w:eastAsia="en-GB"/>
+        </w:rPr>
+        <w:t>i</w:t>
+      </w:r>
+      <w:proofErr w:type="spellEnd"/>
+      <w:r>
+        <w:rPr>
+          <w:rFonts w:cs="Arial"/>
+          <w:lang w:eastAsia="en-GB"/>
+        </w:rPr>
+        <w:t>] == registration</w:t>
+      </w:r>
+      <w:r>
+        <w:rPr>
+          <w:rFonts w:cs="Arial"/>
+          <w:lang w:eastAsia="en-GB"/>
+        </w:rPr>
+        <w:t xml:space="preserve"> then</w:t>
+      </w:r>
+    </w:p>
+    <w:p>
+      <w:pPr>
+        <w:pStyle w:val="NoSpacing"/>
+        <w:tabs>
+          <w:tab w:val="left" w:pos="426"/>
+          <w:tab w:val="left" w:pos="851"/>
+        </w:tabs>
+        <w:ind w:left="851" w:hanging="851"/>
+        <w:rPr>
+          <w:rFonts w:cs="Arial"/>
+          <w:lang w:eastAsia="en-GB"/>
+        </w:rPr>
+      </w:pPr>
+      <w:r>
+        <w:rPr>
+          <w:rFonts w:cs="Arial"/>
+          <w:lang w:eastAsia="en-GB"/>
+        </w:rPr>
+        <w:t>                row[</w:t>
+      </w:r>
+      <w:proofErr w:type="spellStart"/>
+      <w:r>
+        <w:rPr>
+          <w:rFonts w:cs="Arial"/>
+          <w:lang w:eastAsia="en-GB"/>
+        </w:rPr>
+        <w:t>i</w:t>
+      </w:r>
+      <w:proofErr w:type="spellEnd"/>
+      <w:r>
+        <w:rPr>
+          <w:rFonts w:cs="Arial"/>
+          <w:lang w:eastAsia="en-GB"/>
+        </w:rPr>
+        <w:t>] = "empty"</w:t>
+      </w:r>
+    </w:p>
+    <w:p>
+      <w:pPr>
+        <w:pStyle w:val="NoSpacing"/>
+        <w:tabs>
+          <w:tab w:val="left" w:pos="426"/>
+          <w:tab w:val="left" w:pos="851"/>
+        </w:tabs>
+        <w:ind w:left="851" w:hanging="851"/>
+        <w:rPr>
+          <w:rFonts w:cs="Arial"/>
+          <w:lang w:eastAsia="en-GB"/>
+        </w:rPr>
+      </w:pPr>
+      <w:proofErr w:type="spellStart"/>
+      <w:r>
+        <w:rPr>
+          <w:rFonts w:cs="Arial"/>
+          <w:lang w:eastAsia="en-GB"/>
+        </w:rPr>
+        <w:t>endprocedure</w:t>
+      </w:r>
+      <w:proofErr w:type="spellEnd"/>
+    </w:p>
+    <w:p>
+      <w:pPr>
+        <w:pStyle w:val="NoSpacing"/>
+        <w:tabs>
+          <w:tab w:val="left" w:pos="426"/>
+          <w:tab w:val="left" w:pos="851"/>
+        </w:tabs>
+        <w:ind w:left="851" w:hanging="851"/>
+        <w:rPr>
+          <w:rFonts w:cs="Arial"/>
+          <w:lang w:eastAsia="en-GB"/>
+        </w:rPr>
+      </w:pPr>
+    </w:p>
+    <w:p>
+      <w:pPr>
+        <w:pStyle w:val="NoSpacing"/>
+        <w:tabs>
+          <w:tab w:val="left" w:pos="426"/>
+          <w:tab w:val="left" w:pos="851"/>
+        </w:tabs>
+        <w:ind w:left="851" w:hanging="851"/>
+        <w:rPr>
+          <w:rFonts w:cs="Arial"/>
+          <w:lang w:eastAsia="en-GB"/>
+        </w:rPr>
+      </w:pPr>
+      <w:r>
+        <w:rPr>
+          <w:rFonts w:cs="Arial"/>
+          <w:lang w:eastAsia="en-GB"/>
+        </w:rPr>
+        <w:t xml:space="preserve">def </w:t>
+      </w:r>
+      <w:proofErr w:type="spellStart"/>
+      <w:r>
+        <w:rPr>
+          <w:rFonts w:cs="Arial"/>
+          <w:lang w:eastAsia="en-GB"/>
+        </w:rPr>
+        <w:t>displayGrid</w:t>
+      </w:r>
+      <w:proofErr w:type="spellEnd"/>
+      <w:r>
+        <w:rPr>
+          <w:rFonts w:cs="Arial"/>
+          <w:lang w:eastAsia="en-GB"/>
+        </w:rPr>
+        <w:t>(grid)</w:t>
+      </w:r>
+    </w:p>
+    <w:p>
+      <w:pPr>
+        <w:pStyle w:val="NoSpacing"/>
+        <w:tabs>
+          <w:tab w:val="left" w:pos="426"/>
+          <w:tab w:val="left" w:pos="851"/>
+        </w:tabs>
+        <w:ind w:left="851" w:hanging="851"/>
+        <w:rPr>
+          <w:rFonts w:cs="Arial"/>
+          <w:lang w:eastAsia="en-GB"/>
+        </w:rPr>
+      </w:pPr>
+      <w:r>
+        <w:rPr>
+          <w:rFonts w:cs="Arial"/>
+          <w:lang w:eastAsia="en-GB"/>
+        </w:rPr>
+        <w:t>    print(grid)</w:t>
+      </w:r>
+    </w:p>
+    <w:p>
+      <w:pPr>
+        <w:pStyle w:val="NoSpacing"/>
+        <w:tabs>
+          <w:tab w:val="left" w:pos="426"/>
+          <w:tab w:val="left" w:pos="851"/>
+        </w:tabs>
+        <w:ind w:left="851" w:hanging="851"/>
+        <w:rPr>
+          <w:rFonts w:cs="Arial"/>
+          <w:lang w:eastAsia="en-GB"/>
+        </w:rPr>
+      </w:pPr>
+      <w:proofErr w:type="spellStart"/>
+      <w:r>
+        <w:rPr>
+          <w:rFonts w:cs="Arial"/>
+          <w:lang w:eastAsia="en-GB"/>
+        </w:rPr>
+        <w:t>endprocedure</w:t>
+      </w:r>
+      <w:proofErr w:type="spellEnd"/>
+    </w:p>
+    <w:p>
+      <w:pPr>
+        <w:pStyle w:val="NoSpacing"/>
+        <w:tabs>
+          <w:tab w:val="left" w:pos="426"/>
+          <w:tab w:val="left" w:pos="851"/>
+        </w:tabs>
+        <w:ind w:left="851" w:hanging="851"/>
+        <w:rPr>
+          <w:rFonts w:cs="Arial"/>
+          <w:lang w:eastAsia="en-GB"/>
+        </w:rPr>
+      </w:pPr>
+    </w:p>
+    <w:p>
+      <w:pPr>
+        <w:pStyle w:val="NoSpacing"/>
+        <w:tabs>
+          <w:tab w:val="left" w:pos="426"/>
+          <w:tab w:val="left" w:pos="851"/>
+        </w:tabs>
+        <w:ind w:left="851" w:hanging="851"/>
+        <w:rPr>
+          <w:rFonts w:cs="Arial"/>
+          <w:lang w:eastAsia="en-GB"/>
+        </w:rPr>
+      </w:pPr>
+      <w:r>
+        <w:rPr>
+          <w:rFonts w:cs="Arial"/>
+          <w:lang w:eastAsia="en-GB"/>
+        </w:rPr>
+        <w:t xml:space="preserve">    </w:t>
+      </w:r>
+    </w:p>
+    <w:p>
+      <w:pPr>
+        <w:pStyle w:val="NoSpacing"/>
+        <w:tabs>
+          <w:tab w:val="left" w:pos="426"/>
+          <w:tab w:val="left" w:pos="851"/>
+        </w:tabs>
+        <w:ind w:left="851" w:hanging="851"/>
+        <w:rPr>
+          <w:rFonts w:cs="Arial"/>
+          <w:lang w:eastAsia="en-GB"/>
+        </w:rPr>
+      </w:pPr>
+    </w:p>
+    <w:p>
+      <w:pPr>
+        <w:pStyle w:val="NoSpacing"/>
+        <w:tabs>
+          <w:tab w:val="left" w:pos="426"/>
+          <w:tab w:val="left" w:pos="851"/>
+        </w:tabs>
+        <w:ind w:left="851" w:hanging="851"/>
+        <w:rPr>
+          <w:rFonts w:cs="Arial"/>
+          <w:lang w:eastAsia="en-GB"/>
+        </w:rPr>
+      </w:pPr>
+      <w:r>
+        <w:rPr>
+          <w:rFonts w:cs="Arial"/>
+          <w:lang w:eastAsia="en-GB"/>
+        </w:rPr>
+        <w:t xml:space="preserve">if </w:t>
+      </w:r>
+      <w:proofErr w:type="spellStart"/>
+      <w:r>
+        <w:rPr>
+          <w:rFonts w:cs="Arial"/>
+          <w:lang w:eastAsia="en-GB"/>
+        </w:rPr>
+        <w:t>optionChosen</w:t>
+      </w:r>
+      <w:proofErr w:type="spellEnd"/>
+      <w:r>
+        <w:rPr>
+          <w:rFonts w:cs="Arial"/>
+          <w:lang w:eastAsia="en-GB"/>
+        </w:rPr>
+        <w:t xml:space="preserve"> == 1</w:t>
+      </w:r>
+      <w:r>
+        <w:rPr>
+          <w:rFonts w:cs="Arial"/>
+          <w:lang w:eastAsia="en-GB"/>
+        </w:rPr>
+        <w:t xml:space="preserve"> then</w:t>
+      </w:r>
+    </w:p>
+    <w:p>
+      <w:pPr>
+        <w:pStyle w:val="NoSpacing"/>
+        <w:tabs>
+          <w:tab w:val="left" w:pos="426"/>
+          <w:tab w:val="left" w:pos="851"/>
+        </w:tabs>
+        <w:ind w:left="851" w:hanging="851"/>
+        <w:rPr>
+          <w:rFonts w:cs="Arial"/>
+          <w:lang w:eastAsia="en-GB"/>
+        </w:rPr>
+      </w:pPr>
+      <w:r>
+        <w:rPr>
+          <w:rFonts w:cs="Arial"/>
+          <w:lang w:eastAsia="en-GB"/>
+        </w:rPr>
+        <w:t xml:space="preserve">    </w:t>
+      </w:r>
+      <w:proofErr w:type="spellStart"/>
+      <w:r>
+        <w:rPr>
+          <w:rFonts w:cs="Arial"/>
+          <w:lang w:eastAsia="en-GB"/>
+        </w:rPr>
+        <w:t>setSpacesToEmpty</w:t>
+      </w:r>
+      <w:proofErr w:type="spellEnd"/>
+      <w:r>
+        <w:rPr>
+          <w:rFonts w:cs="Arial"/>
+          <w:lang w:eastAsia="en-GB"/>
+        </w:rPr>
+        <w:t>(park)</w:t>
+      </w:r>
+    </w:p>
+    <w:p>
+      <w:pPr>
+        <w:pStyle w:val="NoSpacing"/>
+        <w:tabs>
+          <w:tab w:val="left" w:pos="426"/>
+          <w:tab w:val="left" w:pos="851"/>
+        </w:tabs>
+        <w:ind w:left="851" w:hanging="851"/>
+        <w:rPr>
+          <w:rFonts w:cs="Arial"/>
+          <w:lang w:eastAsia="en-GB"/>
+        </w:rPr>
+      </w:pPr>
+      <w:proofErr w:type="spellStart"/>
+      <w:r>
+        <w:rPr>
+          <w:rFonts w:cs="Arial"/>
+          <w:lang w:eastAsia="en-GB"/>
+        </w:rPr>
+        <w:t>elif</w:t>
+      </w:r>
+      <w:proofErr w:type="spellEnd"/>
+      <w:r>
+        <w:rPr>
+          <w:rFonts w:cs="Arial"/>
+          <w:lang w:eastAsia="en-GB"/>
+        </w:rPr>
+        <w:t xml:space="preserve"> </w:t>
+      </w:r>
+      <w:proofErr w:type="spellStart"/>
+      <w:r>
+        <w:rPr>
+          <w:rFonts w:cs="Arial"/>
+          <w:lang w:eastAsia="en-GB"/>
+        </w:rPr>
+        <w:t>optionChosen</w:t>
+      </w:r>
+      <w:proofErr w:type="spellEnd"/>
+      <w:r>
+        <w:rPr>
+          <w:rFonts w:cs="Arial"/>
+          <w:lang w:eastAsia="en-GB"/>
+        </w:rPr>
+        <w:t xml:space="preserve"> == 2</w:t>
+      </w:r>
+    </w:p>
+    <w:p>
+      <w:pPr>
+        <w:pStyle w:val="NoSpacing"/>
+        <w:tabs>
+          <w:tab w:val="left" w:pos="426"/>
+          <w:tab w:val="left" w:pos="851"/>
+        </w:tabs>
+        <w:ind w:left="851" w:hanging="851"/>
+        <w:rPr>
+          <w:rFonts w:cs="Arial"/>
+          <w:lang w:eastAsia="en-GB"/>
+        </w:rPr>
+      </w:pPr>
+      <w:r>
+        <w:rPr>
+          <w:rFonts w:cs="Arial"/>
+          <w:lang w:eastAsia="en-GB"/>
+        </w:rPr>
+        <w:t xml:space="preserve">    </w:t>
+      </w:r>
+      <w:proofErr w:type="spellStart"/>
+      <w:r>
+        <w:rPr>
+          <w:rFonts w:cs="Arial"/>
+          <w:lang w:eastAsia="en-GB"/>
+        </w:rPr>
+        <w:t>parkCar</w:t>
+      </w:r>
+      <w:proofErr w:type="spellEnd"/>
+      <w:r>
+        <w:rPr>
+          <w:rFonts w:cs="Arial"/>
+          <w:lang w:eastAsia="en-GB"/>
+        </w:rPr>
+        <w:t>(park)</w:t>
+      </w:r>
+    </w:p>
+    <w:p>
+      <w:pPr>
+        <w:pStyle w:val="NoSpacing"/>
+        <w:tabs>
+          <w:tab w:val="left" w:pos="426"/>
+          <w:tab w:val="left" w:pos="851"/>
+        </w:tabs>
+        <w:ind w:left="851" w:hanging="851"/>
+        <w:rPr>
+          <w:rFonts w:cs="Arial"/>
+          <w:lang w:eastAsia="en-GB"/>
+        </w:rPr>
+      </w:pPr>
+      <w:proofErr w:type="spellStart"/>
+      <w:r>
+        <w:rPr>
+          <w:rFonts w:cs="Arial"/>
+          <w:lang w:eastAsia="en-GB"/>
+        </w:rPr>
+        <w:t>elif</w:t>
+      </w:r>
+      <w:proofErr w:type="spellEnd"/>
+      <w:r>
+        <w:rPr>
+          <w:rFonts w:cs="Arial"/>
+          <w:lang w:eastAsia="en-GB"/>
+        </w:rPr>
+        <w:t xml:space="preserve"> </w:t>
+      </w:r>
+      <w:proofErr w:type="spellStart"/>
+      <w:r>
+        <w:rPr>
+          <w:rFonts w:cs="Arial"/>
+          <w:lang w:eastAsia="en-GB"/>
+        </w:rPr>
+        <w:t>optionChosen</w:t>
+      </w:r>
+      <w:proofErr w:type="spellEnd"/>
+      <w:r>
+        <w:rPr>
+          <w:rFonts w:cs="Arial"/>
+          <w:lang w:eastAsia="en-GB"/>
+        </w:rPr>
+        <w:t xml:space="preserve"> == 3</w:t>
+      </w:r>
+    </w:p>
+    <w:p>
+      <w:pPr>
+        <w:pStyle w:val="NoSpacing"/>
+        <w:tabs>
+          <w:tab w:val="left" w:pos="426"/>
+          <w:tab w:val="left" w:pos="851"/>
+        </w:tabs>
+        <w:ind w:left="851" w:hanging="851"/>
+        <w:rPr>
+          <w:rFonts w:cs="Arial"/>
+          <w:lang w:eastAsia="en-GB"/>
+        </w:rPr>
+      </w:pPr>
+      <w:r>
+        <w:rPr>
+          <w:rFonts w:cs="Arial"/>
+          <w:lang w:eastAsia="en-GB"/>
+        </w:rPr>
+        <w:t xml:space="preserve">    </w:t>
+      </w:r>
+      <w:proofErr w:type="spellStart"/>
+      <w:r>
+        <w:rPr>
+          <w:rFonts w:cs="Arial"/>
+          <w:lang w:eastAsia="en-GB"/>
+        </w:rPr>
+        <w:t>removeCar</w:t>
+      </w:r>
+      <w:proofErr w:type="spellEnd"/>
+      <w:r>
+        <w:rPr>
+          <w:rFonts w:cs="Arial"/>
+          <w:lang w:eastAsia="en-GB"/>
+        </w:rPr>
+        <w:t>(park)</w:t>
+      </w:r>
+    </w:p>
+    <w:p>
+      <w:pPr>
+        <w:pStyle w:val="NoSpacing"/>
+        <w:tabs>
+          <w:tab w:val="left" w:pos="426"/>
+          <w:tab w:val="left" w:pos="851"/>
+        </w:tabs>
+        <w:ind w:left="851" w:hanging="851"/>
+        <w:rPr>
+          <w:rFonts w:cs="Arial"/>
+          <w:lang w:eastAsia="en-GB"/>
+        </w:rPr>
+      </w:pPr>
+      <w:proofErr w:type="spellStart"/>
+      <w:r>
+        <w:rPr>
+          <w:rFonts w:cs="Arial"/>
+          <w:lang w:eastAsia="en-GB"/>
+        </w:rPr>
+        <w:t>elif</w:t>
+      </w:r>
+      <w:proofErr w:type="spellEnd"/>
+      <w:r>
+        <w:rPr>
+          <w:rFonts w:cs="Arial"/>
+          <w:lang w:eastAsia="en-GB"/>
+        </w:rPr>
+        <w:t xml:space="preserve"> </w:t>
+      </w:r>
+      <w:proofErr w:type="spellStart"/>
+      <w:r>
+        <w:rPr>
+          <w:rFonts w:cs="Arial"/>
+          <w:lang w:eastAsia="en-GB"/>
+        </w:rPr>
+        <w:t>optionChosen</w:t>
+      </w:r>
+      <w:proofErr w:type="spellEnd"/>
+      <w:r>
+        <w:rPr>
+          <w:rFonts w:cs="Arial"/>
+          <w:lang w:eastAsia="en-GB"/>
+        </w:rPr>
+        <w:t xml:space="preserve"> == 4</w:t>
+      </w:r>
+    </w:p>
+    <w:p>
+      <w:pPr>
+        <w:pStyle w:val="NoSpacing"/>
+        <w:tabs>
+          <w:tab w:val="left" w:pos="426"/>
+          <w:tab w:val="left" w:pos="851"/>
+        </w:tabs>
+        <w:ind w:left="851" w:hanging="851"/>
+        <w:rPr>
+          <w:rFonts w:cs="Arial"/>
+          <w:lang w:eastAsia="en-GB"/>
+        </w:rPr>
+      </w:pPr>
+      <w:r>
+        <w:rPr>
+          <w:rFonts w:cs="Arial"/>
+          <w:lang w:eastAsia="en-GB"/>
+        </w:rPr>
+        <w:t xml:space="preserve">    </w:t>
+      </w:r>
+      <w:proofErr w:type="spellStart"/>
+      <w:r>
+        <w:rPr>
+          <w:rFonts w:cs="Arial"/>
+          <w:lang w:eastAsia="en-GB"/>
+        </w:rPr>
+        <w:t>displayGrid</w:t>
+      </w:r>
+      <w:proofErr w:type="spellEnd"/>
+      <w:r>
+        <w:rPr>
+          <w:rFonts w:cs="Arial"/>
+          <w:lang w:eastAsia="en-GB"/>
+        </w:rPr>
+        <w:t>(park)</w:t>
+      </w:r>
     </w:p>
     <w:p>
       <w:pPr>
@@ -4576,7 +6102,7 @@
         </mc:Choice>
         <mc:Fallback>
           <w:pict>
-            <v:rect w14:anchorId="7894389C" id="Rectangle 11" o:spid="_x0000_s1026" style="position:absolute;margin-left:-72.75pt;margin-top:-35.45pt;width:596.15pt;height:70.85pt;z-index:251659264;visibility:visible;mso-wrap-style:square;mso-width-percent:0;mso-height-percent:0;mso-wrap-distance-left:9pt;mso-wrap-distance-top:0;mso-wrap-distance-right:9pt;mso-wrap-distance-bottom:0;mso-position-horizontal:absolute;mso-position-horizontal-relative:text;mso-position-vertical:absolute;mso-position-vertical-relative:text;mso-width-percent:0;mso-height-percent:0;mso-width-relative:margin;mso-height-relative:margin;v-text-anchor:bottom" o:gfxdata="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" fillcolor="#1d448f" stroked="f">
+            <v:rect w14:anchorId="7894389C" id="Rectangle 11" o:spid="_x0000_s1026" style="position:absolute;margin-left:-72.75pt;margin-top:-35.45pt;width:596.15pt;height:70.85pt;z-index:251659264;visibility:visible;mso-wrap-style:square;mso-width-percent:0;mso-height-percent:0;mso-wrap-distance-left:9pt;mso-wrap-distance-top:0;mso-wrap-distance-right:9pt;mso-wrap-distance-bottom:0;mso-position-horizontal:absolute;mso-position-horizontal-relative:text;mso-position-vertical:absolute;mso-position-vertical-relative:text;mso-width-percent:0;mso-height-percent:0;mso-width-relative:margin;mso-height-relative:margin;v-text-anchor:bottom" o:gfxdata="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" fillcolor="#1d448f" stroked="f">
               <v:fill opacity="62194f"/>
               <v:textbox inset=",,,2mm">
                 <w:txbxContent>
@@ -6359,6 +7885,27 @@
 </file>
 
 <file path=customXml/item1.xml><?xml version="1.0" encoding="utf-8"?>
+<p:properties xmlns:p="http://schemas.microsoft.com/office/2006/metadata/properties" xmlns:xsi="http://www.w3.org/2001/XMLSchema-instance" xmlns:pc="http://schemas.microsoft.com/office/infopath/2007/PartnerControls">
+  <documentManagement>
+    <ReferenceId xmlns="7aaef5f8-6561-42e8-a588-8ee7769f8f3a" xsi:nil="true"/>
+  </documentManagement>
+</p:properties>
+</file>
+
+<file path=customXml/item2.xml><?xml version="1.0" encoding="utf-8"?>
+<b:Sources xmlns:b="http://schemas.openxmlformats.org/officeDocument/2006/bibliography" xmlns="http://schemas.openxmlformats.org/officeDocument/2006/bibliography" SelectedStyle="\APASixthEditionOfficeOnline.xsl" StyleName="APA" Version="6"/>
+</file>
+
+<file path=customXml/item3.xml><?xml version="1.0" encoding="utf-8"?>
+<?mso-contentType ?>
+<FormTemplates xmlns="http://schemas.microsoft.com/sharepoint/v3/contenttype/forms">
+  <Display>DocumentLibraryForm</Display>
+  <Edit>DocumentLibraryForm</Edit>
+  <New>DocumentLibraryForm</New>
+</FormTemplates>
+</file>
+
+<file path=customXml/item4.xml><?xml version="1.0" encoding="utf-8"?>
 <ct:contentTypeSchema xmlns:ct="http://schemas.microsoft.com/office/2006/metadata/contentType" xmlns:ma="http://schemas.microsoft.com/office/2006/metadata/properties/metaAttributes" ct:_="" ma:_="" ma:contentTypeName="Document" ma:contentTypeID="0x0101007D87C2771DED2B4E827C06CCB5FF2469" ma:contentTypeVersion="5" ma:contentTypeDescription="Create a new document." ma:contentTypeScope="" ma:versionID="a436b4804f8d0f5c410bb276cd8f58c1">
   <xsd:schema xmlns:xsd="http://www.w3.org/2001/XMLSchema" xmlns:xs="http://www.w3.org/2001/XMLSchema" xmlns:p="http://schemas.microsoft.com/office/2006/metadata/properties" xmlns:ns2="7aaef5f8-6561-42e8-a588-8ee7769f8f3a" targetNamespace="http://schemas.microsoft.com/office/2006/metadata/properties" ma:root="true" ma:fieldsID="67e434bdc2ebb08804b8022a83c6c302" ns2:_="">
     <xsd:import namespace="7aaef5f8-6561-42e8-a588-8ee7769f8f3a"/>
@@ -6508,28 +8055,33 @@
 </ct:contentTypeSchema>
 </file>
 
-<file path=customXml/item2.xml><?xml version="1.0" encoding="utf-8"?>
-<?mso-contentType ?>
-<FormTemplates xmlns="http://schemas.microsoft.com/sharepoint/v3/contenttype/forms">
-  <Display>DocumentLibraryForm</Display>
-  <Edit>DocumentLibraryForm</Edit>
-  <New>DocumentLibraryForm</New>
-</FormTemplates>
+<file path=customXml/itemProps1.xml><?xml version="1.0" encoding="utf-8"?>
+<ds:datastoreItem xmlns:ds="http://schemas.openxmlformats.org/officeDocument/2006/customXml" ds:itemID="{957EA002-59AD-4668-B649-C44A1BBFE830}">
+  <ds:schemaRefs>
+    <ds:schemaRef ds:uri="http://schemas.microsoft.com/office/2006/metadata/properties"/>
+    <ds:schemaRef ds:uri="http://schemas.microsoft.com/office/infopath/2007/PartnerControls"/>
+    <ds:schemaRef ds:uri="7aaef5f8-6561-42e8-a588-8ee7769f8f3a"/>
+  </ds:schemaRefs>
+</ds:datastoreItem>
 </file>
 
-<file path=customXml/item3.xml><?xml version="1.0" encoding="utf-8"?>
-<b:Sources xmlns:b="http://schemas.openxmlformats.org/officeDocument/2006/bibliography" xmlns="http://schemas.openxmlformats.org/officeDocument/2006/bibliography" SelectedStyle="\APASixthEditionOfficeOnline.xsl" StyleName="APA" Version="6"/>
+<file path=customXml/itemProps2.xml><?xml version="1.0" encoding="utf-8"?>
+<ds:datastoreItem xmlns:ds="http://schemas.openxmlformats.org/officeDocument/2006/customXml" ds:itemID="{02E99F33-77A1-427B-865D-2533E4943CCB}">
+  <ds:schemaRefs>
+    <ds:schemaRef ds:uri="http://schemas.openxmlformats.org/officeDocument/2006/bibliography"/>
+  </ds:schemaRefs>
+</ds:datastoreItem>
 </file>
 
-<file path=customXml/item4.xml><?xml version="1.0" encoding="utf-8"?>
-<p:properties xmlns:p="http://schemas.microsoft.com/office/2006/metadata/properties" xmlns:xsi="http://www.w3.org/2001/XMLSchema-instance" xmlns:pc="http://schemas.microsoft.com/office/infopath/2007/PartnerControls">
-  <documentManagement>
-    <ReferenceId xmlns="7aaef5f8-6561-42e8-a588-8ee7769f8f3a" xsi:nil="true"/>
-  </documentManagement>
-</p:properties>
+<file path=customXml/itemProps3.xml><?xml version="1.0" encoding="utf-8"?>
+<ds:datastoreItem xmlns:ds="http://schemas.openxmlformats.org/officeDocument/2006/customXml" ds:itemID="{20059050-9348-4D27-85E4-BF23055042C4}">
+  <ds:schemaRefs>
+    <ds:schemaRef ds:uri="http://schemas.microsoft.com/sharepoint/v3/contenttype/forms"/>
+  </ds:schemaRefs>
+</ds:datastoreItem>
 </file>
 
-<file path=customXml/itemProps1.xml><?xml version="1.0" encoding="utf-8"?>
+<file path=customXml/itemProps4.xml><?xml version="1.0" encoding="utf-8"?>
 <ds:datastoreItem xmlns:ds="http://schemas.openxmlformats.org/officeDocument/2006/customXml" ds:itemID="{92BB91B1-81F5-4E0D-B98F-5EF8A4B057F1}">
   <ds:schemaRefs>
     <ds:schemaRef ds:uri="http://schemas.microsoft.com/office/2006/metadata/contentType"/>
@@ -6545,30 +8097,4 @@
     <ds:schemaRef ds:uri="http://schemas.microsoft.com/internal/obd"/>
   </ds:schemaRefs>
 </ds:datastoreItem>
-</file>
-
-<file path=customXml/itemProps2.xml><?xml version="1.0" encoding="utf-8"?>
-<ds:datastoreItem xmlns:ds="http://schemas.openxmlformats.org/officeDocument/2006/customXml" ds:itemID="{20059050-9348-4D27-85E4-BF23055042C4}">
-  <ds:schemaRefs>
-    <ds:schemaRef ds:uri="http://schemas.microsoft.com/sharepoint/v3/contenttype/forms"/>
-  </ds:schemaRefs>
-</ds:datastoreItem>
-</file>
-
-<file path=customXml/itemProps3.xml><?xml version="1.0" encoding="utf-8"?>
-<ds:datastoreItem xmlns:ds="http://schemas.openxmlformats.org/officeDocument/2006/customXml" ds:itemID="{02E99F33-77A1-427B-865D-2533E4943CCB}">
-  <ds:schemaRefs>
-    <ds:schemaRef ds:uri="http://schemas.openxmlformats.org/officeDocument/2006/bibliography"/>
-  </ds:schemaRefs>
-</ds:datastoreItem>
-</file>
-
-<file path=customXml/itemProps4.xml><?xml version="1.0" encoding="utf-8"?>
-<ds:datastoreItem xmlns:ds="http://schemas.openxmlformats.org/officeDocument/2006/customXml" ds:itemID="{957EA002-59AD-4668-B649-C44A1BBFE830}">
-  <ds:schemaRefs>
-    <ds:schemaRef ds:uri="http://schemas.microsoft.com/office/2006/metadata/properties"/>
-    <ds:schemaRef ds:uri="http://schemas.microsoft.com/office/infopath/2007/PartnerControls"/>
-    <ds:schemaRef ds:uri="7aaef5f8-6561-42e8-a588-8ee7769f8f3a"/>
-  </ds:schemaRefs>
-</ds:datastoreItem>
 </file>
</xml_diff>